<commit_message>
A change is made to show the updated GitHub page
</commit_message>
<xml_diff>
--- a/GitHub-Tips.docx
+++ b/GitHub-Tips.docx
@@ -3268,22 +3268,10 @@
     </w:p>
     <w:p>
       <w:r>
-        <w:t xml:space="preserve">Open GitHub (the Windows version). Depending on where you want to place the program file </w:t>
-      </w:r>
-      <w:r>
-        <w:t>TestPython.py</w:t>
-      </w:r>
-      <w:r>
-        <w:t xml:space="preserve">, we can do different things. </w:t>
-      </w:r>
-      <w:r>
-        <w:t xml:space="preserve">First we take a look at my local computer setting as below </w:t>
-      </w:r>
-      <w:r>
-        <w:t>(Figure 16)</w:t>
-      </w:r>
-      <w:r>
-        <w:t>, where</w:t>
+        <w:t xml:space="preserve">Open GitHub (the Windows version). Depending on where you want to place the program file TestPython.py, we can do different things. </w:t>
+      </w:r>
+      <w:r>
+        <w:t>First we take a look at my local computer setting as below (Figure 16), where</w:t>
       </w:r>
       <w:r>
         <w:t xml:space="preserve"> the above program file </w:t>
@@ -3362,19 +3350,7 @@
         <w:rPr>
           <w:b/>
         </w:rPr>
-        <w:t>1</w:t>
-      </w:r>
-      <w:r>
-        <w:rPr>
-          <w:b/>
-        </w:rPr>
-        <w:t>6</w:t>
-      </w:r>
-      <w:r>
-        <w:rPr>
-          <w:b/>
-        </w:rPr>
-        <w:t>:</w:t>
+        <w:t>16:</w:t>
       </w:r>
       <w:r>
         <w:rPr>
@@ -3560,19 +3536,7 @@
         <w:rPr>
           <w:color w:val="000000" w:themeColor="text1"/>
         </w:rPr>
-        <w:t xml:space="preserve">[Here you may </w:t>
-      </w:r>
-      <w:r>
-        <w:rPr>
-          <w:color w:val="000000" w:themeColor="text1"/>
-        </w:rPr>
-        <w:t xml:space="preserve">also </w:t>
-      </w:r>
-      <w:r>
-        <w:rPr>
-          <w:color w:val="000000" w:themeColor="text1"/>
-        </w:rPr>
-        <w:t>clone your other repositories, here ABM-Modules and CNH-ABM, into your local folder].</w:t>
+        <w:t>[Here you may also clone your other repositories, here ABM-Modules and CNH-ABM, into your local folder].</w:t>
       </w:r>
     </w:p>
     <w:p>
@@ -3633,55 +3597,7 @@
         <w:rPr>
           <w:b/>
         </w:rPr>
-        <w:t>1</w:t>
-      </w:r>
-      <w:r>
-        <w:rPr>
-          <w:b/>
-        </w:rPr>
-        <w:t>7</w:t>
-      </w:r>
-      <w:r>
-        <w:rPr>
-          <w:b/>
-        </w:rPr>
-        <w:t xml:space="preserve">: The local directory in my personal computer, </w:t>
-      </w:r>
-      <w:r>
-        <w:rPr>
-          <w:b/>
-        </w:rPr>
-        <w:t>after</w:t>
-      </w:r>
-      <w:r>
-        <w:rPr>
-          <w:b/>
-        </w:rPr>
-        <w:t xml:space="preserve"> link</w:t>
-      </w:r>
-      <w:r>
-        <w:rPr>
-          <w:b/>
-        </w:rPr>
-        <w:t xml:space="preserve">ing </w:t>
-      </w:r>
-      <w:r>
-        <w:rPr>
-          <w:b/>
-        </w:rPr>
-        <w:t>to my GitHub repositories</w:t>
-      </w:r>
-      <w:r>
-        <w:rPr>
-          <w:b/>
-        </w:rPr>
-        <w:t xml:space="preserve"> (compare the difference between this one and Figure 16)</w:t>
-      </w:r>
-      <w:r>
-        <w:rPr>
-          <w:b/>
-        </w:rPr>
-        <w:t>.</w:t>
+        <w:t>17: The local directory in my personal computer, after linking to my GitHub repositories (compare the difference between this one and Figure 16).</w:t>
       </w:r>
     </w:p>
     <w:p>
@@ -3712,10 +3628,7 @@
         <w:t xml:space="preserve">, you will not see the program file </w:t>
       </w:r>
       <w:r>
-        <w:t>TestPython.py</w:t>
-      </w:r>
-      <w:r>
-        <w:t xml:space="preserve"> yet. </w:t>
+        <w:t xml:space="preserve">TestPython.py yet. </w:t>
       </w:r>
       <w:r>
         <w:t xml:space="preserve"> See next step for why.</w:t>
@@ -3747,10 +3660,7 @@
         <w:t xml:space="preserve">Move (or save) your program file </w:t>
       </w:r>
       <w:r>
-        <w:t>TestPython.py</w:t>
-      </w:r>
-      <w:r>
-        <w:t xml:space="preserve"> into any of the three subdirectories, i.e., ABM-Modules, CNH-ABM, and </w:t>
+        <w:t xml:space="preserve">TestPython.py into any of the three subdirectories, i.e., ABM-Modules, CNH-ABM, and </w:t>
       </w:r>
       <w:proofErr w:type="spellStart"/>
       <w:r>
@@ -3840,13 +3750,7 @@
         <w:rPr>
           <w:b/>
         </w:rPr>
-        <w:t>17:</w:t>
-      </w:r>
-      <w:r>
-        <w:rPr>
-          <w:b/>
-        </w:rPr>
-        <w:t xml:space="preserve"> What the </w:t>
+        <w:t xml:space="preserve">17: What the </w:t>
       </w:r>
       <w:proofErr w:type="spellStart"/>
       <w:r>
@@ -3921,19 +3825,7 @@
         <w:rPr>
           <w:b/>
         </w:rPr>
-        <w:t>1</w:t>
-      </w:r>
-      <w:r>
-        <w:rPr>
-          <w:b/>
-        </w:rPr>
-        <w:t>8</w:t>
-      </w:r>
-      <w:r>
-        <w:rPr>
-          <w:b/>
-        </w:rPr>
-        <w:t xml:space="preserve">: What the </w:t>
+        <w:t xml:space="preserve">18: What the </w:t>
       </w:r>
       <w:proofErr w:type="spellStart"/>
       <w:r>
@@ -3947,19 +3839,7 @@
         <w:rPr>
           <w:b/>
         </w:rPr>
-        <w:t xml:space="preserve"> repository page looks like</w:t>
-      </w:r>
-      <w:r>
-        <w:rPr>
-          <w:b/>
-        </w:rPr>
-        <w:t xml:space="preserve"> after</w:t>
-      </w:r>
-      <w:r>
-        <w:rPr>
-          <w:b/>
-        </w:rPr>
-        <w:t xml:space="preserve"> saving a program file in</w:t>
+        <w:t xml:space="preserve"> repository page looks like after saving a program file in</w:t>
       </w:r>
     </w:p>
     <w:p>
@@ -4093,19 +3973,7 @@
         <w:rPr>
           <w:b/>
         </w:rPr>
-        <w:t>1</w:t>
-      </w:r>
-      <w:r>
-        <w:rPr>
-          <w:b/>
-        </w:rPr>
-        <w:t>9</w:t>
-      </w:r>
-      <w:r>
-        <w:rPr>
-          <w:b/>
-        </w:rPr>
-        <w:t>:</w:t>
+        <w:t>19:</w:t>
       </w:r>
       <w:r>
         <w:rPr>
@@ -4131,13 +3999,7 @@
         <w:rPr>
           <w:b/>
         </w:rPr>
-        <w:t xml:space="preserve"> repository page looks like after </w:t>
-      </w:r>
-      <w:r>
-        <w:rPr>
-          <w:b/>
-        </w:rPr>
-        <w:t>committing a change.</w:t>
+        <w:t xml:space="preserve"> repository page looks like after committing a change.</w:t>
       </w:r>
     </w:p>
     <w:p>
@@ -4301,10 +4163,7 @@
         <w:t xml:space="preserve">Assume we have closed all the programs (here </w:t>
       </w:r>
       <w:r>
-        <w:t>TestPython.py</w:t>
-      </w:r>
-      <w:r>
-        <w:t xml:space="preserve">) and now want to work on it after </w:t>
+        <w:t xml:space="preserve">TestPython.py) and now want to work on it after </w:t>
       </w:r>
       <w:r>
         <w:t xml:space="preserve">rest for </w:t>
@@ -4421,21 +4280,10 @@
         <w:t>.</w:t>
       </w:r>
       <w:r>
-        <w:t xml:space="preserve"> Open GitHub (for Windows), you will see Uncommitted changes near the top of the panel, and repeat Step 5) to commit the change. You will see the change. And you can go and delete some words from the file </w:t>
-      </w:r>
-      <w:r>
-        <w:t>TestPython.py</w:t>
-      </w:r>
-      <w:r>
-        <w:t xml:space="preserve">, save the file under IDLE. Go back to GitHub and commit the change. </w:t>
-      </w:r>
-    </w:p>
-    <w:p>
-      <w:pPr>
-        <w:rPr>
-          <w:color w:val="000000" w:themeColor="text1"/>
-        </w:rPr>
-      </w:pPr>
+        <w:t xml:space="preserve"> Open GitHub (for Windows), you will see Uncommitted changes near the top of the panel, and repeat Step 5) to commit the change. You will see the change. And you can go and delete some words from the file TestPython.py, save the file under IDLE. Go back to GitHub and commit the change. </w:t>
+      </w:r>
+    </w:p>
+    <w:p>
       <w:r>
         <w:lastRenderedPageBreak/>
         <w:t xml:space="preserve">So up to this point, we should be able to use GitHub to </w:t>
@@ -4446,11 +4294,113 @@
       <w:r>
         <w:t>Note the CNH-ABM is a private repository and only invited users can access it.</w:t>
       </w:r>
+    </w:p>
+    <w:p/>
+    <w:p>
+      <w:r>
+        <w:t>After we commit the change and sync it, the GitHub looks like this:</w:t>
+      </w:r>
+    </w:p>
+    <w:p>
+      <w:r>
+        <w:rPr>
+          <w:noProof/>
+        </w:rPr>
+        <w:drawing>
+          <wp:inline distT="0" distB="0" distL="0" distR="0" wp14:anchorId="04558885" wp14:editId="7B44EDC0">
+            <wp:extent cx="5387926" cy="4175643"/>
+            <wp:effectExtent l="0" t="0" r="3810" b="0"/>
+            <wp:docPr id="22" name="Picture 22"/>
+            <wp:cNvGraphicFramePr>
+              <a:graphicFrameLocks xmlns:a="http://schemas.openxmlformats.org/drawingml/2006/main" noChangeAspect="1"/>
+            </wp:cNvGraphicFramePr>
+            <a:graphic xmlns:a="http://schemas.openxmlformats.org/drawingml/2006/main">
+              <a:graphicData uri="http://schemas.openxmlformats.org/drawingml/2006/picture">
+                <pic:pic xmlns:pic="http://schemas.openxmlformats.org/drawingml/2006/picture">
+                  <pic:nvPicPr>
+                    <pic:cNvPr id="0" name=""/>
+                    <pic:cNvPicPr/>
+                  </pic:nvPicPr>
+                  <pic:blipFill>
+                    <a:blip r:embed="rId41"/>
+                    <a:stretch>
+                      <a:fillRect/>
+                    </a:stretch>
+                  </pic:blipFill>
+                  <pic:spPr>
+                    <a:xfrm>
+                      <a:off x="0" y="0"/>
+                      <a:ext cx="5395134" cy="4181229"/>
+                    </a:xfrm>
+                    <a:prstGeom prst="rect">
+                      <a:avLst/>
+                    </a:prstGeom>
+                  </pic:spPr>
+                </pic:pic>
+              </a:graphicData>
+            </a:graphic>
+          </wp:inline>
+        </w:drawing>
+      </w:r>
+    </w:p>
+    <w:p>
+      <w:r>
+        <w:rPr>
+          <w:b/>
+        </w:rPr>
+        <w:t xml:space="preserve">Figure </w:t>
+      </w:r>
+      <w:r>
+        <w:rPr>
+          <w:b/>
+        </w:rPr>
+        <w:t>2</w:t>
+      </w:r>
+      <w:r>
+        <w:rPr>
+          <w:b/>
+        </w:rPr>
+        <w:t>1</w:t>
+      </w:r>
+      <w:r>
+        <w:rPr>
+          <w:b/>
+        </w:rPr>
+        <w:t>:</w:t>
+      </w:r>
+      <w:r>
+        <w:rPr>
+          <w:b/>
+        </w:rPr>
+        <w:t xml:space="preserve"> The </w:t>
+      </w:r>
+      <w:proofErr w:type="spellStart"/>
+      <w:r>
+        <w:rPr>
+          <w:b/>
+        </w:rPr>
+        <w:t>Github</w:t>
+      </w:r>
+      <w:proofErr w:type="spellEnd"/>
+      <w:r>
+        <w:rPr>
+          <w:b/>
+        </w:rPr>
+        <w:t xml:space="preserve"> page under the ABM-Modules repository after the change is committed and synced.</w:t>
+      </w:r>
       <w:bookmarkStart w:id="0" w:name="_GoBack"/>
       <w:bookmarkEnd w:id="0"/>
     </w:p>
+    <w:p/>
+    <w:p>
+      <w:pPr>
+        <w:rPr>
+          <w:color w:val="000000" w:themeColor="text1"/>
+        </w:rPr>
+      </w:pPr>
+    </w:p>
     <w:sectPr>
-      <w:footerReference w:type="default" r:id="rId41"/>
+      <w:footerReference w:type="default" r:id="rId42"/>
       <w:pgSz w:w="12240" w:h="15840"/>
       <w:pgMar w:top="1440" w:right="1440" w:bottom="1440" w:left="1440" w:header="720" w:footer="720" w:gutter="0"/>
       <w:cols w:space="720"/>
@@ -5830,7 +5780,7 @@
 </file>
 
 <file path=customXml/itemProps1.xml><?xml version="1.0" encoding="utf-8"?>
-<ds:datastoreItem xmlns:ds="http://schemas.openxmlformats.org/officeDocument/2006/customXml" ds:itemID="{02C3CD4C-7FD6-423F-87BD-0FEBFF8BE3A6}">
+<ds:datastoreItem xmlns:ds="http://schemas.openxmlformats.org/officeDocument/2006/customXml" ds:itemID="{32C14E74-F008-44C4-9A9B-409E7EE14720}">
   <ds:schemaRefs>
     <ds:schemaRef ds:uri="http://schemas.openxmlformats.org/officeDocument/2006/bibliography"/>
   </ds:schemaRefs>

</xml_diff>

<commit_message>
The PDF file is uploaded
</commit_message>
<xml_diff>
--- a/GitHub-Tips.docx
+++ b/GitHub-Tips.docx
@@ -10,6 +10,8 @@
           <w:sz w:val="28"/>
         </w:rPr>
       </w:pPr>
+      <w:bookmarkStart w:id="0" w:name="_GoBack"/>
+      <w:bookmarkEnd w:id="0"/>
       <w:r>
         <w:rPr>
           <w:b/>
@@ -4295,7 +4297,6 @@
         <w:t>Note the CNH-ABM is a private repository and only invited users can access it.</w:t>
       </w:r>
     </w:p>
-    <w:p/>
     <w:p>
       <w:r>
         <w:t>After we commit the change and sync it, the GitHub looks like this:</w:t>
@@ -4354,25 +4355,7 @@
         <w:rPr>
           <w:b/>
         </w:rPr>
-        <w:t>2</w:t>
-      </w:r>
-      <w:r>
-        <w:rPr>
-          <w:b/>
-        </w:rPr>
-        <w:t>1</w:t>
-      </w:r>
-      <w:r>
-        <w:rPr>
-          <w:b/>
-        </w:rPr>
-        <w:t>:</w:t>
-      </w:r>
-      <w:r>
-        <w:rPr>
-          <w:b/>
-        </w:rPr>
-        <w:t xml:space="preserve"> The </w:t>
+        <w:t xml:space="preserve">21: The </w:t>
       </w:r>
       <w:proofErr w:type="spellStart"/>
       <w:r>
@@ -4388,10 +4371,12 @@
         </w:rPr>
         <w:t xml:space="preserve"> page under the ABM-Modules repository after the change is committed and synced.</w:t>
       </w:r>
-      <w:bookmarkStart w:id="0" w:name="_GoBack"/>
-      <w:bookmarkEnd w:id="0"/>
-    </w:p>
-    <w:p/>
+    </w:p>
+    <w:p>
+      <w:r>
+        <w:t>The file is so big, it cannot be displayed on the GitHub web, but you can click view the full file or View Raw button to open the entire Word file.</w:t>
+      </w:r>
+    </w:p>
     <w:p>
       <w:pPr>
         <w:rPr>
@@ -5780,7 +5765,7 @@
 </file>
 
 <file path=customXml/itemProps1.xml><?xml version="1.0" encoding="utf-8"?>
-<ds:datastoreItem xmlns:ds="http://schemas.openxmlformats.org/officeDocument/2006/customXml" ds:itemID="{32C14E74-F008-44C4-9A9B-409E7EE14720}">
+<ds:datastoreItem xmlns:ds="http://schemas.openxmlformats.org/officeDocument/2006/customXml" ds:itemID="{6AC6C16A-65A8-4B63-A7C4-8FDA5E02AB18}">
   <ds:schemaRefs>
     <ds:schemaRef ds:uri="http://schemas.openxmlformats.org/officeDocument/2006/bibliography"/>
   </ds:schemaRefs>

</xml_diff>